<commit_message>
Update CAR Bushfire Smoke Variable Extraction.docx
</commit_message>
<xml_diff>
--- a/CAR Bushfire Smoke Variable Extraction.docx
+++ b/CAR Bushfire Smoke Variable Extraction.docx
@@ -20,12 +20,23 @@
     </w:p>
     <w:p>
       <w:r>
-        <w:t xml:space="preserve">This should give an overview of the approaches taken to generate different types of variables for the CAR bushfire smoke project. </w:t>
-      </w:r>
-    </w:p>
-    <w:p>
-      <w:r>
-        <w:t xml:space="preserve">Basically there are </w:t>
+        <w:t xml:space="preserve">This </w:t>
+      </w:r>
+      <w:r>
+        <w:t>report provides</w:t>
+      </w:r>
+      <w:r>
+        <w:t xml:space="preserve"> an overview of the approaches taken to generate different types of variables for the CAR bushfire smoke project. </w:t>
+      </w:r>
+    </w:p>
+    <w:p>
+      <w:proofErr w:type="gramStart"/>
+      <w:r>
+        <w:t>Basically</w:t>
+      </w:r>
+      <w:proofErr w:type="gramEnd"/>
+      <w:r>
+        <w:t xml:space="preserve"> there are </w:t>
       </w:r>
       <w:r>
         <w:t>five</w:t>
@@ -322,7 +333,15 @@
               <w:jc w:val="left"/>
             </w:pPr>
             <w:r>
-              <w:t>ArcGIS has the advantage, but R is not far behind, provided the ‘st_contains’ command is used as opposed to computing an intersection</w:t>
+              <w:t>ArcGIS has the advantage, but R is not far behind, provided the ‘</w:t>
+            </w:r>
+            <w:proofErr w:type="spellStart"/>
+            <w:r>
+              <w:t>st_contains</w:t>
+            </w:r>
+            <w:proofErr w:type="spellEnd"/>
+            <w:r>
+              <w:t>’ command is used as opposed to computing an intersection</w:t>
             </w:r>
           </w:p>
         </w:tc>
@@ -378,8 +397,13 @@
               <w:ind w:left="317" w:hanging="232"/>
               <w:jc w:val="left"/>
             </w:pPr>
+            <w:proofErr w:type="spellStart"/>
             <w:r>
-              <w:t>Meshblock categorisation</w:t>
+              <w:t>Meshblock</w:t>
+            </w:r>
+            <w:proofErr w:type="spellEnd"/>
+            <w:r>
+              <w:t xml:space="preserve"> categorisation</w:t>
             </w:r>
           </w:p>
         </w:tc>
@@ -458,7 +482,15 @@
               <w:jc w:val="left"/>
             </w:pPr>
             <w:r>
-              <w:t>I haven’t had to do this yet, I imagine the process would be quite similar for intersections of polygons and buffers</w:t>
+              <w:t xml:space="preserve">I haven’t had to do this </w:t>
+            </w:r>
+            <w:proofErr w:type="gramStart"/>
+            <w:r>
+              <w:t>yet,</w:t>
+            </w:r>
+            <w:proofErr w:type="gramEnd"/>
+            <w:r>
+              <w:t xml:space="preserve"> I imagine the process would be quite similar for intersections of polygons and buffers</w:t>
             </w:r>
           </w:p>
         </w:tc>
@@ -482,15 +514,55 @@
         <w:pStyle w:val="Heading4"/>
       </w:pPr>
       <w:r>
+        <w:t xml:space="preserve">Basic formatting of </w:t>
+      </w:r>
+      <w:r>
+        <w:t>rasters</w:t>
+      </w:r>
+    </w:p>
+    <w:p>
+      <w:r>
+        <w:t>Rasters are compact and efficient forms of storing data, however, to make use of these we need to make sure that we load and convert all rasters into a shared projection.</w:t>
+      </w:r>
+    </w:p>
+    <w:p>
+      <w:r>
+        <w:t xml:space="preserve">From reviewing the raster layers chosen for modelling, I can see that there are many different projections, resolutions, and geographic extents. In general, I strongly recommend procuring spatial data in the resolution you want to make predictions at. For example, if you want to make predictions at 100-meter resolution, you should have at least some of your predictor datasets natively in that resolution. With high resolution datasets freely available from NASA, USGS, and ESA (among others), there is no reason </w:t>
+      </w:r>
+      <w:r>
+        <w:t>to interpolate unless the data you want is not available from these sources.</w:t>
+      </w:r>
+    </w:p>
+    <w:p>
+      <w:r>
+        <w:t>Of course, it is necessary to interpolate at times, and much GIS research has focused on identifying ways to interpolate higher resolution data than what is available. It is important to fully consider the implications of the interpolation method being used, and to assess the uncertainty that data interpolation and upscaling introduce.</w:t>
+      </w:r>
+    </w:p>
+    <w:p>
+      <w:pPr>
+        <w:pStyle w:val="Heading4"/>
+      </w:pPr>
+      <w:r>
         <w:t>Basic formatting</w:t>
       </w:r>
+      <w:r>
+        <w:t xml:space="preserve"> of shapefiles</w:t>
+      </w:r>
     </w:p>
     <w:p>
       <w:r>
         <w:t xml:space="preserve">So far it seems lighter (and easier) </w:t>
       </w:r>
       <w:r>
-        <w:t>to format extracts by FID, instead of a latitude and longitude pair. Not only does this allow for better joining, if necessary, it reduces the size of the output dataset. I have kept an RDS file in CloudStor located at –</w:t>
+        <w:t xml:space="preserve">to format extracts by FID, instead of a latitude and longitude pair. Not only does this allow for better joining, if necessary, it reduces the size of the output dataset. I have kept an RDS file in </w:t>
+      </w:r>
+      <w:proofErr w:type="spellStart"/>
+      <w:r>
+        <w:t>CloudStor</w:t>
+      </w:r>
+      <w:proofErr w:type="spellEnd"/>
+      <w:r>
+        <w:t xml:space="preserve"> located at –</w:t>
       </w:r>
     </w:p>
     <w:p>
@@ -513,7 +585,24 @@
     </w:p>
     <w:p>
       <w:r>
-        <w:t>This has FID and the respective latitude and longitude (in GDA94/Australian Albers, EPSG 3577 projection). It’s lightweight and serves as an easy lookup table for all output, as well as input locations, with lat/lon easily converted between coordinate reference systems, such as the unprojected GDA94 (EPSG 4283) by:</w:t>
+        <w:lastRenderedPageBreak/>
+        <w:t xml:space="preserve">This has FID and the respective latitude and longitude (in GDA94/Australian Albers, EPSG 3577 projection). It’s lightweight and serves as an easy lookup table for all output, as well as input locations, with </w:t>
+      </w:r>
+      <w:proofErr w:type="spellStart"/>
+      <w:r>
+        <w:t>lat</w:t>
+      </w:r>
+      <w:proofErr w:type="spellEnd"/>
+      <w:r>
+        <w:t>/</w:t>
+      </w:r>
+      <w:proofErr w:type="spellStart"/>
+      <w:r>
+        <w:t>lon</w:t>
+      </w:r>
+      <w:proofErr w:type="spellEnd"/>
+      <w:r>
+        <w:t xml:space="preserve"> easily converted between coordinate reference systems, such as the unprojected GDA94 (EPSG 4283) by:</w:t>
       </w:r>
     </w:p>
     <w:p>
@@ -530,35 +619,55 @@
         </w:rPr>
         <w:t xml:space="preserve">grid &lt;- </w:t>
       </w:r>
+      <w:proofErr w:type="gramStart"/>
       <w:r>
         <w:rPr>
           <w:rFonts w:ascii="Courier New" w:hAnsi="Courier New" w:cs="Courier New"/>
         </w:rPr>
         <w:t>sf::</w:t>
       </w:r>
+      <w:proofErr w:type="spellStart"/>
+      <w:proofErr w:type="gramEnd"/>
       <w:r>
         <w:rPr>
           <w:rFonts w:ascii="Courier New" w:hAnsi="Courier New" w:cs="Courier New"/>
         </w:rPr>
         <w:t>st_as_sf</w:t>
       </w:r>
+      <w:proofErr w:type="spellEnd"/>
       <w:r>
         <w:rPr>
           <w:rFonts w:ascii="Courier New" w:hAnsi="Courier New" w:cs="Courier New"/>
         </w:rPr>
         <w:t xml:space="preserve">(grid, </w:t>
       </w:r>
-      <w:r>
-        <w:rPr>
-          <w:rFonts w:ascii="Courier New" w:hAnsi="Courier New" w:cs="Courier New"/>
-        </w:rPr>
-        <w:t xml:space="preserve">coords = c(‘X’, ‘Y’), </w:t>
-      </w:r>
-      <w:r>
-        <w:rPr>
-          <w:rFonts w:ascii="Courier New" w:hAnsi="Courier New" w:cs="Courier New"/>
-        </w:rPr>
-        <w:t xml:space="preserve">crs = </w:t>
+      <w:proofErr w:type="spellStart"/>
+      <w:r>
+        <w:rPr>
+          <w:rFonts w:ascii="Courier New" w:hAnsi="Courier New" w:cs="Courier New"/>
+        </w:rPr>
+        <w:t>coords</w:t>
+      </w:r>
+      <w:proofErr w:type="spellEnd"/>
+      <w:r>
+        <w:rPr>
+          <w:rFonts w:ascii="Courier New" w:hAnsi="Courier New" w:cs="Courier New"/>
+        </w:rPr>
+        <w:t xml:space="preserve"> = c(‘X’, ‘Y’), </w:t>
+      </w:r>
+      <w:proofErr w:type="spellStart"/>
+      <w:r>
+        <w:rPr>
+          <w:rFonts w:ascii="Courier New" w:hAnsi="Courier New" w:cs="Courier New"/>
+        </w:rPr>
+        <w:t>crs</w:t>
+      </w:r>
+      <w:proofErr w:type="spellEnd"/>
+      <w:r>
+        <w:rPr>
+          <w:rFonts w:ascii="Courier New" w:hAnsi="Courier New" w:cs="Courier New"/>
+        </w:rPr>
+        <w:t xml:space="preserve"> = </w:t>
       </w:r>
       <w:r>
         <w:rPr>
@@ -587,11 +696,41 @@
         </w:rPr>
         <w:t xml:space="preserve">grid &lt;- </w:t>
       </w:r>
-      <w:r>
-        <w:rPr>
-          <w:rFonts w:ascii="Courier New" w:hAnsi="Courier New" w:cs="Courier New"/>
-        </w:rPr>
-        <w:t>sf::st_transform(grid, crs = 4283)</w:t>
+      <w:proofErr w:type="gramStart"/>
+      <w:r>
+        <w:rPr>
+          <w:rFonts w:ascii="Courier New" w:hAnsi="Courier New" w:cs="Courier New"/>
+        </w:rPr>
+        <w:t>sf::</w:t>
+      </w:r>
+      <w:proofErr w:type="spellStart"/>
+      <w:proofErr w:type="gramEnd"/>
+      <w:r>
+        <w:rPr>
+          <w:rFonts w:ascii="Courier New" w:hAnsi="Courier New" w:cs="Courier New"/>
+        </w:rPr>
+        <w:t>st_transform</w:t>
+      </w:r>
+      <w:proofErr w:type="spellEnd"/>
+      <w:r>
+        <w:rPr>
+          <w:rFonts w:ascii="Courier New" w:hAnsi="Courier New" w:cs="Courier New"/>
+        </w:rPr>
+        <w:t xml:space="preserve">(grid, </w:t>
+      </w:r>
+      <w:proofErr w:type="spellStart"/>
+      <w:r>
+        <w:rPr>
+          <w:rFonts w:ascii="Courier New" w:hAnsi="Courier New" w:cs="Courier New"/>
+        </w:rPr>
+        <w:t>crs</w:t>
+      </w:r>
+      <w:proofErr w:type="spellEnd"/>
+      <w:r>
+        <w:rPr>
+          <w:rFonts w:ascii="Courier New" w:hAnsi="Courier New" w:cs="Courier New"/>
+        </w:rPr>
+        <w:t xml:space="preserve"> = 4283)</w:t>
       </w:r>
     </w:p>
     <w:p>
@@ -604,11 +743,63 @@
     </w:p>
     <w:p>
       <w:r>
-        <w:t xml:space="preserve">The approaches I’ve used have been in line with my experience and knowledge. As such, I’ve mostly used the sf package in R since it maps best to PostGres commands, and the approaches can likely be implemented there with minimal re-writing. The exception is that I use the raster package to handle rasters, even though it works with the sp package. The stars package (which makes rasters sf compatible) is pretty rubbish, and doesn’t have the same functionality that raster does. The velox package speeds everything up and is cross-compatible across the raster, sp, and the sf packages. The </w:t>
-      </w:r>
-      <w:r>
-        <w:lastRenderedPageBreak/>
-        <w:t xml:space="preserve">issue with velox is that it’s no longer supported by CRAN, so needs to be installed from Github, which is a headache, but absolutely worth your while. There’s a guide </w:t>
+        <w:t xml:space="preserve">The approaches I’ve used have been in line with my experience and knowledge. As such, I’ve mostly used the sf package in R since it maps best to </w:t>
+      </w:r>
+      <w:proofErr w:type="spellStart"/>
+      <w:r>
+        <w:t>PostGres</w:t>
+      </w:r>
+      <w:proofErr w:type="spellEnd"/>
+      <w:r>
+        <w:t xml:space="preserve"> commands, and the approaches can likely be implemented there with minimal re-writing. The exception is that I use the raster package to handle rasters, even though it works with the </w:t>
+      </w:r>
+      <w:proofErr w:type="spellStart"/>
+      <w:r>
+        <w:t>sp</w:t>
+      </w:r>
+      <w:proofErr w:type="spellEnd"/>
+      <w:r>
+        <w:t xml:space="preserve"> package. The stars package (which makes rasters sf compatible) is pretty </w:t>
+      </w:r>
+      <w:proofErr w:type="gramStart"/>
+      <w:r>
+        <w:t>rubbish, and</w:t>
+      </w:r>
+      <w:proofErr w:type="gramEnd"/>
+      <w:r>
+        <w:t xml:space="preserve"> doesn’t have the same functionality that raster does. The </w:t>
+      </w:r>
+      <w:proofErr w:type="spellStart"/>
+      <w:r>
+        <w:t>velox</w:t>
+      </w:r>
+      <w:proofErr w:type="spellEnd"/>
+      <w:r>
+        <w:t xml:space="preserve"> package speeds everything up and is cross-compatible across the raster, </w:t>
+      </w:r>
+      <w:proofErr w:type="spellStart"/>
+      <w:r>
+        <w:t>sp</w:t>
+      </w:r>
+      <w:proofErr w:type="spellEnd"/>
+      <w:r>
+        <w:t xml:space="preserve">, and the sf packages. The issue with </w:t>
+      </w:r>
+      <w:proofErr w:type="spellStart"/>
+      <w:r>
+        <w:t>velox</w:t>
+      </w:r>
+      <w:proofErr w:type="spellEnd"/>
+      <w:r>
+        <w:t xml:space="preserve"> is that it’s no longer supported by CRAN, so needs to be installed from </w:t>
+      </w:r>
+      <w:proofErr w:type="spellStart"/>
+      <w:r>
+        <w:t>Github</w:t>
+      </w:r>
+      <w:proofErr w:type="spellEnd"/>
+      <w:r>
+        <w:t xml:space="preserve">, which is a headache, but absolutely worth your while. There’s a guide </w:t>
       </w:r>
       <w:hyperlink r:id="rId5" w:history="1">
         <w:r>
@@ -621,13 +812,22 @@
         </w:r>
       </w:hyperlink>
       <w:r>
-        <w:t xml:space="preserve">, but it was definitely not that straightforward when I first tackled it. </w:t>
+        <w:t xml:space="preserve">, but it was </w:t>
+      </w:r>
+      <w:proofErr w:type="gramStart"/>
+      <w:r>
+        <w:t>definitely not</w:t>
+      </w:r>
+      <w:proofErr w:type="gramEnd"/>
+      <w:r>
+        <w:t xml:space="preserve"> that straightforward when I first tackled it. </w:t>
       </w:r>
     </w:p>
     <w:p>
       <w:r>
         <w:t xml:space="preserve">I also mainly use </w:t>
       </w:r>
+      <w:proofErr w:type="spellStart"/>
       <w:r>
         <w:rPr>
           <w:i/>
@@ -635,9 +835,11 @@
         </w:rPr>
         <w:t>dplyr</w:t>
       </w:r>
+      <w:proofErr w:type="spellEnd"/>
       <w:r>
         <w:t>/</w:t>
       </w:r>
+      <w:proofErr w:type="spellStart"/>
       <w:r>
         <w:rPr>
           <w:i/>
@@ -645,9 +847,11 @@
         </w:rPr>
         <w:t>tidyverse</w:t>
       </w:r>
+      <w:proofErr w:type="spellEnd"/>
       <w:r>
         <w:t xml:space="preserve"> to work with data frames, and I use a lot of </w:t>
       </w:r>
+      <w:proofErr w:type="spellStart"/>
       <w:r>
         <w:rPr>
           <w:i/>
@@ -655,9 +859,12 @@
         </w:rPr>
         <w:t>purrr</w:t>
       </w:r>
+      <w:proofErr w:type="spellEnd"/>
       <w:r>
         <w:t xml:space="preserve"> functions, which work similarly to apply functions but have more versatility. Since recent updates, the performance gain using </w:t>
       </w:r>
+      <w:proofErr w:type="spellStart"/>
+      <w:proofErr w:type="gramStart"/>
       <w:r>
         <w:rPr>
           <w:i/>
@@ -665,9 +872,12 @@
         </w:rPr>
         <w:t>data.table</w:t>
       </w:r>
+      <w:proofErr w:type="spellEnd"/>
+      <w:proofErr w:type="gramEnd"/>
       <w:r>
         <w:t xml:space="preserve"> over </w:t>
       </w:r>
+      <w:proofErr w:type="spellStart"/>
       <w:r>
         <w:rPr>
           <w:i/>
@@ -675,6 +885,7 @@
         </w:rPr>
         <w:t>tidyverse</w:t>
       </w:r>
+      <w:proofErr w:type="spellEnd"/>
       <w:r>
         <w:t xml:space="preserve"> </w:t>
       </w:r>
@@ -694,9 +905,85 @@
       </w:r>
     </w:p>
     <w:p>
-      <w:r>
-        <w:t xml:space="preserve">I’m by no means a Python expert, but I’ve found an easy way to get things working is to install Anaconda, and run it through there. Maybe some Python expert would baulk at this, but hey, it works for me. I use the </w:t>
-      </w:r>
+      <w:pPr>
+        <w:rPr>
+          <w:b/>
+          <w:bCs/>
+        </w:rPr>
+      </w:pPr>
+      <w:r>
+        <w:rPr>
+          <w:b/>
+          <w:bCs/>
+        </w:rPr>
+        <w:t>General comments</w:t>
+      </w:r>
+    </w:p>
+    <w:p>
+      <w:r>
+        <w:t>Python is the language of choice for intensive data science operations and is widely used by researchers in academia and government for complex spatial modelling or data wrangling tasks. Notably, Australia’s National Computational Infrastructure (NCI) recommends using Python. There are numerous reasons why Python is preferred, some of which include:</w:t>
+      </w:r>
+    </w:p>
+    <w:p>
+      <w:pPr>
+        <w:pStyle w:val="ListParagraph"/>
+        <w:numPr>
+          <w:ilvl w:val="0"/>
+          <w:numId w:val="4"/>
+        </w:numPr>
+      </w:pPr>
+      <w:r>
+        <w:t>Free, open source, and active development community</w:t>
+      </w:r>
+    </w:p>
+    <w:p>
+      <w:pPr>
+        <w:pStyle w:val="ListParagraph"/>
+        <w:numPr>
+          <w:ilvl w:val="0"/>
+          <w:numId w:val="4"/>
+        </w:numPr>
+      </w:pPr>
+      <w:r>
+        <w:t>Wide range of libraries, packages, and modules</w:t>
+      </w:r>
+    </w:p>
+    <w:p>
+      <w:pPr>
+        <w:pStyle w:val="ListParagraph"/>
+        <w:numPr>
+          <w:ilvl w:val="0"/>
+          <w:numId w:val="4"/>
+        </w:numPr>
+      </w:pPr>
+      <w:r>
+        <w:t>Numerous options for parallel, multi, and GPU processing</w:t>
+      </w:r>
+    </w:p>
+    <w:p>
+      <w:pPr>
+        <w:pStyle w:val="ListParagraph"/>
+        <w:ind w:left="720"/>
+      </w:pPr>
+    </w:p>
+    <w:p>
+      <w:r>
+        <w:t>With Python, the recommended way to work is to use Anaconda or a similar package manager and create virtual environments for each project. Within these virtual environments, you can control exactly what Python packages are installed, and ensure that your code will work.</w:t>
+      </w:r>
+    </w:p>
+    <w:p>
+      <w:r>
+        <w:t xml:space="preserve">I’m by no means a Python expert, but I’ve found an easy way to get things working is to install </w:t>
+      </w:r>
+      <w:proofErr w:type="gramStart"/>
+      <w:r>
+        <w:t>Anaconda, and</w:t>
+      </w:r>
+      <w:proofErr w:type="gramEnd"/>
+      <w:r>
+        <w:t xml:space="preserve"> run it through there. Maybe some Python expert would baulk at this, but hey, it works for me. I use the </w:t>
+      </w:r>
+      <w:proofErr w:type="spellStart"/>
       <w:r>
         <w:rPr>
           <w:i/>
@@ -704,9 +991,11 @@
         </w:rPr>
         <w:t>geopandas</w:t>
       </w:r>
+      <w:proofErr w:type="spellEnd"/>
       <w:r>
         <w:t xml:space="preserve"> packages for shapefile handling and the </w:t>
       </w:r>
+      <w:proofErr w:type="spellStart"/>
       <w:r>
         <w:rPr>
           <w:i/>
@@ -714,9 +1003,19 @@
         </w:rPr>
         <w:t>rasterio</w:t>
       </w:r>
-      <w:r>
-        <w:t xml:space="preserve"> package as both interface well with </w:t>
-      </w:r>
+      <w:proofErr w:type="spellEnd"/>
+      <w:r>
+        <w:t xml:space="preserve"> package as both </w:t>
+      </w:r>
+      <w:proofErr w:type="gramStart"/>
+      <w:r>
+        <w:t>interface</w:t>
+      </w:r>
+      <w:proofErr w:type="gramEnd"/>
+      <w:r>
+        <w:t xml:space="preserve"> well with </w:t>
+      </w:r>
+      <w:proofErr w:type="spellStart"/>
       <w:r>
         <w:rPr>
           <w:i/>
@@ -724,6 +1023,7 @@
         </w:rPr>
         <w:t>numpy</w:t>
       </w:r>
+      <w:proofErr w:type="spellEnd"/>
       <w:r>
         <w:t xml:space="preserve"> and </w:t>
       </w:r>
@@ -747,13 +1047,72 @@
       </w:r>
     </w:p>
     <w:p>
-      <w:r>
-        <w:t xml:space="preserve">This is the most unwieldly for me. While it’s inarguably quicker to do a lot of tasks, it’s also frustrating, with some functions not having what should be standard options, and outputs not saving anywhere near as easily as they should. Also, you need to work within ‘projects’ that accumulate a lot of temporary junk files over time, so it takes up a lot of space. Finally, some loops written in ArcGIS stop unexpectedly, with no warning, and you have to restart them. I can’t find any explanation for this but if you can solve it let me know. Basically I just monitor loops now, and when they inevitably stop, I just restart the loop at the point it got up to. Not the end of the world, just annoying. </w:t>
-      </w:r>
-    </w:p>
-    <w:p>
-      <w:r>
-        <w:t xml:space="preserve">I have found that loops tend to run better if you code entirely in arcpy and don’t use other packages (such as ‘glob’ for getting files in a directly). The ListFeatureClasses command does a similar task but seems to be more resistant to breaking. The issue there is you can only list feature classes within a working directory rather than, say, anywhere you want. So I’ve </w:t>
+      <w:pPr>
+        <w:rPr>
+          <w:b/>
+          <w:bCs/>
+        </w:rPr>
+      </w:pPr>
+      <w:r>
+        <w:rPr>
+          <w:b/>
+          <w:bCs/>
+        </w:rPr>
+        <w:t>General comments</w:t>
+      </w:r>
+    </w:p>
+    <w:p>
+      <w:r>
+        <w:t xml:space="preserve">This is the most unwieldly for me. While it’s inarguably quicker to do a lot of tasks, it’s also frustrating, with some functions not having what should be standard options, and outputs not saving anywhere near as easily as they should. Also, you need to work within ‘projects’ that accumulate a lot of temporary junk files over time, so it takes up a lot of space. Finally, some loops written in ArcGIS stop unexpectedly, with no warning, and you </w:t>
+      </w:r>
+      <w:proofErr w:type="gramStart"/>
+      <w:r>
+        <w:t>have to</w:t>
+      </w:r>
+      <w:proofErr w:type="gramEnd"/>
+      <w:r>
+        <w:t xml:space="preserve"> restart them. I can’t find any explanation for this but </w:t>
+      </w:r>
+      <w:r>
+        <w:lastRenderedPageBreak/>
+        <w:t xml:space="preserve">if you can solve it let me know. </w:t>
+      </w:r>
+      <w:proofErr w:type="gramStart"/>
+      <w:r>
+        <w:t>Basically</w:t>
+      </w:r>
+      <w:proofErr w:type="gramEnd"/>
+      <w:r>
+        <w:t xml:space="preserve"> I just monitor loops now, and when they inevitably stop, I just restart the loop at the point it got up to. Not the end of the world, just annoying. </w:t>
+      </w:r>
+    </w:p>
+    <w:p>
+      <w:r>
+        <w:t xml:space="preserve">I have found that loops tend to run better if you code entirely in </w:t>
+      </w:r>
+      <w:proofErr w:type="spellStart"/>
+      <w:r>
+        <w:t>arcpy</w:t>
+      </w:r>
+      <w:proofErr w:type="spellEnd"/>
+      <w:r>
+        <w:t xml:space="preserve"> and don’t use other packages (such as ‘glob’ for getting files in a directly). The </w:t>
+      </w:r>
+      <w:proofErr w:type="spellStart"/>
+      <w:r>
+        <w:t>ListFeatureClasses</w:t>
+      </w:r>
+      <w:proofErr w:type="spellEnd"/>
+      <w:r>
+        <w:t xml:space="preserve"> command does a similar task but seems to be more resistant to breaking. The issue there is you can only list feature classes within a working directory rather than, say, anywhere you want. </w:t>
+      </w:r>
+      <w:proofErr w:type="gramStart"/>
+      <w:r>
+        <w:t>So</w:t>
+      </w:r>
+      <w:proofErr w:type="gramEnd"/>
+      <w:r>
+        <w:t xml:space="preserve"> I’ve </w:t>
       </w:r>
       <w:r>
         <w:t xml:space="preserve">been working </w:t>
@@ -770,7 +1129,15 @@
     </w:p>
     <w:p>
       <w:r>
-        <w:t xml:space="preserve">I also use R to compile outputs from ArcGIS, by converting any ArcGIS output to a dbf file, and then reading into R using the </w:t>
+        <w:t xml:space="preserve">I also use R to compile outputs from ArcGIS, by converting any ArcGIS output to a </w:t>
+      </w:r>
+      <w:proofErr w:type="spellStart"/>
+      <w:r>
+        <w:t>dbf</w:t>
+      </w:r>
+      <w:proofErr w:type="spellEnd"/>
+      <w:r>
+        <w:t xml:space="preserve"> file, and then reading into R using the </w:t>
       </w:r>
       <w:r>
         <w:rPr>
@@ -784,6 +1151,47 @@
       </w:r>
       <w:r>
         <w:t xml:space="preserve"> </w:t>
+      </w:r>
+    </w:p>
+    <w:p>
+      <w:pPr>
+        <w:rPr>
+          <w:b/>
+          <w:bCs/>
+        </w:rPr>
+      </w:pPr>
+      <w:r>
+        <w:rPr>
+          <w:b/>
+          <w:bCs/>
+        </w:rPr>
+        <w:t>ArcGIS Pro</w:t>
+      </w:r>
+    </w:p>
+    <w:p>
+      <w:r>
+        <w:t xml:space="preserve">This software provides the fastest GUI interface for performing GIS operations. It is slower than QGIS for some </w:t>
+      </w:r>
+      <w:proofErr w:type="gramStart"/>
+      <w:r>
+        <w:t>operations, but</w:t>
+      </w:r>
+      <w:proofErr w:type="gramEnd"/>
+      <w:r>
+        <w:t xml:space="preserve"> performs better at critical tasks such as focal statistics. The focal statistics implementation in ArcGIS Pro allows you to specify the size of a buffer in map units, which is much more user friendly than calculating the number of raster pixels required to make your buffer.</w:t>
+      </w:r>
+    </w:p>
+    <w:p>
+      <w:r>
+        <w:t xml:space="preserve">ArcGIS Pro appears to improve on standard ArcGIS in many ways, particularly stability and speed. There is also the potential to extend and automate ArcGIS workflows using </w:t>
+      </w:r>
+      <w:proofErr w:type="spellStart"/>
+      <w:r>
+        <w:t>ArcPy</w:t>
+      </w:r>
+      <w:proofErr w:type="spellEnd"/>
+      <w:r>
+        <w:t>. However, ArcGIS is limited in its extensibility and scalability because it requires a Windows operating system to run. Most HPC systems use Unix rather than Windows, so it will not be easy to deploy ArcGIS Pro approaches at scale.</w:t>
       </w:r>
     </w:p>
     <w:p/>
@@ -820,11 +1228,16 @@
     </w:p>
     <w:p>
       <w:r>
-        <w:t>Since this performs pretty comparabl</w:t>
+        <w:t xml:space="preserve">Since this performs </w:t>
+      </w:r>
+      <w:proofErr w:type="gramStart"/>
+      <w:r>
+        <w:t>pretty comparabl</w:t>
       </w:r>
       <w:r>
         <w:t>e</w:t>
       </w:r>
+      <w:proofErr w:type="gramEnd"/>
       <w:r>
         <w:t xml:space="preserve"> across all software, and I’m most comfortable in </w:t>
       </w:r>
@@ -915,8 +1328,16 @@
         <w:rPr>
           <w:rFonts w:ascii="Courier New" w:hAnsi="Courier New" w:cs="Courier New"/>
         </w:rPr>
-        <w:t>/Bushfire_Smoke_for_CAR_Project/Predictors/data_derived_for_predicting/Spatiotemporal/Wind/Wind Extract.R</w:t>
-      </w:r>
+        <w:t xml:space="preserve">/Bushfire_Smoke_for_CAR_Project/Predictors/data_derived_for_predicting/Spatiotemporal/Wind/Wind </w:t>
+      </w:r>
+      <w:proofErr w:type="spellStart"/>
+      <w:r>
+        <w:rPr>
+          <w:rFonts w:ascii="Courier New" w:hAnsi="Courier New" w:cs="Courier New"/>
+        </w:rPr>
+        <w:t>Extract.R</w:t>
+      </w:r>
+      <w:proofErr w:type="spellEnd"/>
     </w:p>
     <w:p>
       <w:pPr>
@@ -968,7 +1389,15 @@
     </w:p>
     <w:p>
       <w:r>
-        <w:t xml:space="preserve">Note this could also be done with an ArcGIS loop, if you wanted to have a look at that too. The code is much simpler, but requires a bit more processing afterwards to get the density. </w:t>
+        <w:t xml:space="preserve">Note this could also be done with an ArcGIS loop, if you wanted to have a look at that too. The code is much </w:t>
+      </w:r>
+      <w:proofErr w:type="gramStart"/>
+      <w:r>
+        <w:t>simpler, but</w:t>
+      </w:r>
+      <w:proofErr w:type="gramEnd"/>
+      <w:r>
+        <w:t xml:space="preserve"> requires a bit more processing afterwards to get the density. </w:t>
       </w:r>
     </w:p>
     <w:p/>
@@ -992,12 +1421,36 @@
         <w:t>R</w:t>
       </w:r>
       <w:r>
-        <w:t xml:space="preserve"> because it’s actually quite quick. This is because we can make use of the ‘st_contains’ command, that doesn’t actually compute an intersection polygon, just counts the number of points inside the buffer. For big jobs I would use Artemis, because you can submit the jobs in parallel, and it’ll just run through them in order. </w:t>
-      </w:r>
-    </w:p>
-    <w:p>
-      <w:r>
-        <w:t>I generate individual scripts using a loop, as in the ‘Generate Codes for Artemis.R’ script saved in –</w:t>
+        <w:t xml:space="preserve"> because it’s </w:t>
+      </w:r>
+      <w:proofErr w:type="gramStart"/>
+      <w:r>
+        <w:t>actually quite</w:t>
+      </w:r>
+      <w:proofErr w:type="gramEnd"/>
+      <w:r>
+        <w:t xml:space="preserve"> quick. This is because we can make use of the ‘</w:t>
+      </w:r>
+      <w:proofErr w:type="spellStart"/>
+      <w:r>
+        <w:t>st_contains</w:t>
+      </w:r>
+      <w:proofErr w:type="spellEnd"/>
+      <w:r>
+        <w:t xml:space="preserve">’ command, that doesn’t actually compute an intersection polygon, just counts the number of points inside the buffer. For big jobs I would use Artemis, because you can submit the jobs in parallel, and it’ll just run through them in order. </w:t>
+      </w:r>
+    </w:p>
+    <w:p>
+      <w:r>
+        <w:t xml:space="preserve">I generate individual scripts using a loop, as in the ‘Generate Codes for </w:t>
+      </w:r>
+      <w:proofErr w:type="spellStart"/>
+      <w:r>
+        <w:t>Artemis.R</w:t>
+      </w:r>
+      <w:proofErr w:type="spellEnd"/>
+      <w:r>
+        <w:t>’ script saved in –</w:t>
       </w:r>
     </w:p>
     <w:p>
@@ -1076,7 +1529,15 @@
     </w:p>
     <w:p>
       <w:r>
-        <w:t xml:space="preserve">This outputs both an R script and a pbs file which adds the script to the Artemis queue. Read up on Artemis scheduling in the ‘Using Artemis guide’ I wrote up and stored in ‘/PRJ-env_health/’ folder on the RDS network. You can submit pbs files in a loop in Artemis, by running something like – </w:t>
+        <w:t>This outputs both an R script and a pbs file which adds the script to the Artemis queue. Read up on Artemis scheduling in the ‘Using Artemis guide’ I wrote up and stored in ‘/PRJ-</w:t>
+      </w:r>
+      <w:proofErr w:type="spellStart"/>
+      <w:r>
+        <w:t>env_health</w:t>
+      </w:r>
+      <w:proofErr w:type="spellEnd"/>
+      <w:r>
+        <w:t xml:space="preserve">/’ folder on the RDS network. You can submit pbs files in a loop in Artemis, by running something like – </w:t>
       </w:r>
     </w:p>
     <w:p>
@@ -1090,7 +1551,49 @@
         <w:rPr>
           <w:rFonts w:ascii="Courier New" w:hAnsi="Courier New" w:cs="Courier New"/>
         </w:rPr>
-        <w:t>For i in *.pbs; do qsub $i; done</w:t>
+        <w:t xml:space="preserve">For </w:t>
+      </w:r>
+      <w:proofErr w:type="spellStart"/>
+      <w:r>
+        <w:rPr>
+          <w:rFonts w:ascii="Courier New" w:hAnsi="Courier New" w:cs="Courier New"/>
+        </w:rPr>
+        <w:t>i</w:t>
+      </w:r>
+      <w:proofErr w:type="spellEnd"/>
+      <w:r>
+        <w:rPr>
+          <w:rFonts w:ascii="Courier New" w:hAnsi="Courier New" w:cs="Courier New"/>
+        </w:rPr>
+        <w:t xml:space="preserve"> in *.pbs; do </w:t>
+      </w:r>
+      <w:proofErr w:type="spellStart"/>
+      <w:r>
+        <w:rPr>
+          <w:rFonts w:ascii="Courier New" w:hAnsi="Courier New" w:cs="Courier New"/>
+        </w:rPr>
+        <w:t>qsub</w:t>
+      </w:r>
+      <w:proofErr w:type="spellEnd"/>
+      <w:r>
+        <w:rPr>
+          <w:rFonts w:ascii="Courier New" w:hAnsi="Courier New" w:cs="Courier New"/>
+        </w:rPr>
+        <w:t xml:space="preserve"> $</w:t>
+      </w:r>
+      <w:proofErr w:type="spellStart"/>
+      <w:r>
+        <w:rPr>
+          <w:rFonts w:ascii="Courier New" w:hAnsi="Courier New" w:cs="Courier New"/>
+        </w:rPr>
+        <w:t>i</w:t>
+      </w:r>
+      <w:proofErr w:type="spellEnd"/>
+      <w:r>
+        <w:rPr>
+          <w:rFonts w:ascii="Courier New" w:hAnsi="Courier New" w:cs="Courier New"/>
+        </w:rPr>
+        <w:t>; done</w:t>
       </w:r>
     </w:p>
     <w:p>
@@ -1120,7 +1623,23 @@
     </w:p>
     <w:p>
       <w:r>
-        <w:t xml:space="preserve">This is the most time consuming of all approaches and this is where ArcGIS is unquestionably better than the other approaches. Both R and Python are agonisingly slow at computing intersections between polygons (i.e. a polygon and a buffer), and ArcGIS is similarly slow </w:t>
+        <w:t xml:space="preserve">This is the most time consuming of all </w:t>
+      </w:r>
+      <w:proofErr w:type="gramStart"/>
+      <w:r>
+        <w:t>approaches</w:t>
+      </w:r>
+      <w:proofErr w:type="gramEnd"/>
+      <w:r>
+        <w:t xml:space="preserve"> and this is where ArcGIS is unquestionably better than the other approaches. Both R and Python are agonisingly slow at computing intersections between polygons (</w:t>
+      </w:r>
+      <w:proofErr w:type="gramStart"/>
+      <w:r>
+        <w:t>i.e.</w:t>
+      </w:r>
+      <w:proofErr w:type="gramEnd"/>
+      <w:r>
+        <w:t xml:space="preserve"> a polygon and a buffer), and ArcGIS is similarly slow </w:t>
       </w:r>
       <w:r>
         <w:rPr>
@@ -1142,7 +1661,15 @@
         </w:numPr>
       </w:pPr>
       <w:r>
-        <w:t xml:space="preserve">First process the shapefile. Split the shapefile up into individual temporal units (or whatever unit you’re iterating over) using the arcpy command. </w:t>
+        <w:t xml:space="preserve">First process the shapefile. Split the shapefile up into individual temporal units (or whatever unit you’re iterating over) using the </w:t>
+      </w:r>
+      <w:proofErr w:type="spellStart"/>
+      <w:r>
+        <w:t>arcpy</w:t>
+      </w:r>
+      <w:proofErr w:type="spellEnd"/>
+      <w:r>
+        <w:t xml:space="preserve"> command. </w:t>
       </w:r>
     </w:p>
     <w:p>
@@ -1178,7 +1705,23 @@
         </w:numPr>
       </w:pPr>
       <w:r>
-        <w:t xml:space="preserve">Convert this polygon to raster, at the highest resolution necessary, using the area field calculated above as the value. I found 500m metres to be fine for the burnt fires polygon. I did a test conversion and compared the two outputs and they look basically identical with some very slight differences that didn’t affect any estimations. Other polygons might need higher resolutions, or you may be able to get away with lower ones. </w:t>
+        <w:t xml:space="preserve">Convert this polygon to raster, at the highest resolution necessary, using the area field calculated above as the value. I found 500m metres to be fine for the burnt </w:t>
+      </w:r>
+      <w:proofErr w:type="gramStart"/>
+      <w:r>
+        <w:t>fires</w:t>
+      </w:r>
+      <w:proofErr w:type="gramEnd"/>
+      <w:r>
+        <w:t xml:space="preserve"> polygon. I did a test conversion and compared the two </w:t>
+      </w:r>
+      <w:proofErr w:type="gramStart"/>
+      <w:r>
+        <w:t>outputs</w:t>
+      </w:r>
+      <w:proofErr w:type="gramEnd"/>
+      <w:r>
+        <w:t xml:space="preserve"> and they look basically identical with some very slight differences that didn’t affect any estimations. Other polygons might need higher resolutions, or you may be able to get away with lower ones. </w:t>
       </w:r>
     </w:p>
     <w:p>
@@ -1200,7 +1743,15 @@
         <w:t>every</w:t>
       </w:r>
       <w:r>
-        <w:t xml:space="preserve"> point, i.e. at a 500m resolution, irrespective of what your output is. </w:t>
+        <w:t xml:space="preserve"> point, </w:t>
+      </w:r>
+      <w:proofErr w:type="gramStart"/>
+      <w:r>
+        <w:t>i.e.</w:t>
+      </w:r>
+      <w:proofErr w:type="gramEnd"/>
+      <w:r>
+        <w:t xml:space="preserve"> at a 500m resolution, irrespective of what your output is. </w:t>
       </w:r>
     </w:p>
     <w:p>
@@ -1240,7 +1791,15 @@
         <w:t>still</w:t>
       </w:r>
       <w:r>
-        <w:t xml:space="preserve"> much faster than any other approach. If you can work out how to get it to extract focal statistics at only the desired output resolution, then that will speed things up even more. Computing buffers around the incoming points in advance is not the solution as ArcGIS has to rasterise </w:t>
+        <w:t xml:space="preserve"> much faster than any other approach. If you can work out how to get it to extract focal statistics at only the desired output resolution, then that will speed things up even more. Computing buffers around the incoming points in advance is not the solution as ArcGIS </w:t>
+      </w:r>
+      <w:proofErr w:type="gramStart"/>
+      <w:r>
+        <w:t>has to</w:t>
+      </w:r>
+      <w:proofErr w:type="gramEnd"/>
+      <w:r>
+        <w:t xml:space="preserve"> rasterise </w:t>
       </w:r>
       <w:r>
         <w:rPr>
@@ -1267,6 +1826,95 @@
 <file path=word/numbering.xml><?xml version="1.0" encoding="utf-8"?>
 <w:numbering xmlns:wpc="http://schemas.microsoft.com/office/word/2010/wordprocessingCanvas" xmlns:cx="http://schemas.microsoft.com/office/drawing/2014/chartex" xmlns:cx1="http://schemas.microsoft.com/office/drawing/2015/9/8/chartex" xmlns:cx2="http://schemas.microsoft.com/office/drawing/2015/10/21/chartex" xmlns:cx3="http://schemas.microsoft.com/office/drawing/2016/5/9/chartex" xmlns:cx4="http://schemas.microsoft.com/office/drawing/2016/5/10/chartex" xmlns:cx5="http://schemas.microsoft.com/office/drawing/2016/5/11/chartex" xmlns:cx6="http://schemas.microsoft.com/office/drawing/2016/5/12/chartex" xmlns:cx7="http://schemas.microsoft.com/office/drawing/2016/5/13/chartex" xmlns:cx8="http://schemas.microsoft.com/office/drawing/2016/5/14/chartex" xmlns:mc="http://schemas.openxmlformats.org/markup-compatibility/2006" xmlns:aink="http://schemas.microsoft.com/office/drawing/2016/ink" xmlns:am3d="http://schemas.microsoft.com/office/drawing/2017/model3d" xmlns:o="urn:schemas-microsoft-com:office:office" xmlns:r="http://schemas.openxmlformats.org/officeDocument/2006/relationships" xmlns:m="http://schemas.openxmlformats.org/officeDocument/2006/math" xmlns:v="urn:schemas-microsoft-com:vml" xmlns:wp14="http://schemas.microsoft.com/office/word/2010/wordprocessingDrawing" xmlns:wp="http://schemas.openxmlformats.org/drawingml/2006/wordprocessingDrawing" xmlns:w10="urn:schemas-microsoft-com:office:word" xmlns:w="http://schemas.openxmlformats.org/wordprocessingml/2006/main" xmlns:w14="http://schemas.microsoft.com/office/word/2010/wordml" xmlns:w15="http://schemas.microsoft.com/office/word/2012/wordml" xmlns:w16cex="http://schemas.microsoft.com/office/word/2018/wordml/cex" xmlns:w16cid="http://schemas.microsoft.com/office/word/2016/wordml/cid" xmlns:w16="http://schemas.microsoft.com/office/word/2018/wordml" xmlns:w16sdtdh="http://schemas.microsoft.com/office/word/2020/wordml/sdtdatahash" xmlns:w16se="http://schemas.microsoft.com/office/word/2015/wordml/symex" xmlns:wpg="http://schemas.microsoft.com/office/word/2010/wordprocessingGroup" xmlns:wpi="http://schemas.microsoft.com/office/word/2010/wordprocessingInk" xmlns:wne="http://schemas.microsoft.com/office/word/2006/wordml" xmlns:wps="http://schemas.microsoft.com/office/word/2010/wordprocessingShape" mc:Ignorable="w14 w15 w16se w16cid w16 w16cex w16sdtdh wp14">
   <w:abstractNum w:abstractNumId="0" w15:restartNumberingAfterBreak="0">
+    <w:nsid w:val="35136015"/>
+    <w:multiLevelType w:val="hybridMultilevel"/>
+    <w:tmpl w:val="3EFEE6EC"/>
+    <w:lvl w:ilvl="0" w:tplc="0809000F">
+      <w:start w:val="1"/>
+      <w:numFmt w:val="decimal"/>
+      <w:lvlText w:val="%1."/>
+      <w:lvlJc w:val="left"/>
+      <w:pPr>
+        <w:ind w:left="720" w:hanging="360"/>
+      </w:pPr>
+      <w:rPr>
+        <w:rFonts w:hint="default"/>
+      </w:rPr>
+    </w:lvl>
+    <w:lvl w:ilvl="1" w:tplc="08090019" w:tentative="1">
+      <w:start w:val="1"/>
+      <w:numFmt w:val="lowerLetter"/>
+      <w:lvlText w:val="%2."/>
+      <w:lvlJc w:val="left"/>
+      <w:pPr>
+        <w:ind w:left="1440" w:hanging="360"/>
+      </w:pPr>
+    </w:lvl>
+    <w:lvl w:ilvl="2" w:tplc="0809001B" w:tentative="1">
+      <w:start w:val="1"/>
+      <w:numFmt w:val="lowerRoman"/>
+      <w:lvlText w:val="%3."/>
+      <w:lvlJc w:val="right"/>
+      <w:pPr>
+        <w:ind w:left="2160" w:hanging="180"/>
+      </w:pPr>
+    </w:lvl>
+    <w:lvl w:ilvl="3" w:tplc="0809000F" w:tentative="1">
+      <w:start w:val="1"/>
+      <w:numFmt w:val="decimal"/>
+      <w:lvlText w:val="%4."/>
+      <w:lvlJc w:val="left"/>
+      <w:pPr>
+        <w:ind w:left="2880" w:hanging="360"/>
+      </w:pPr>
+    </w:lvl>
+    <w:lvl w:ilvl="4" w:tplc="08090019" w:tentative="1">
+      <w:start w:val="1"/>
+      <w:numFmt w:val="lowerLetter"/>
+      <w:lvlText w:val="%5."/>
+      <w:lvlJc w:val="left"/>
+      <w:pPr>
+        <w:ind w:left="3600" w:hanging="360"/>
+      </w:pPr>
+    </w:lvl>
+    <w:lvl w:ilvl="5" w:tplc="0809001B" w:tentative="1">
+      <w:start w:val="1"/>
+      <w:numFmt w:val="lowerRoman"/>
+      <w:lvlText w:val="%6."/>
+      <w:lvlJc w:val="right"/>
+      <w:pPr>
+        <w:ind w:left="4320" w:hanging="180"/>
+      </w:pPr>
+    </w:lvl>
+    <w:lvl w:ilvl="6" w:tplc="0809000F" w:tentative="1">
+      <w:start w:val="1"/>
+      <w:numFmt w:val="decimal"/>
+      <w:lvlText w:val="%7."/>
+      <w:lvlJc w:val="left"/>
+      <w:pPr>
+        <w:ind w:left="5040" w:hanging="360"/>
+      </w:pPr>
+    </w:lvl>
+    <w:lvl w:ilvl="7" w:tplc="08090019" w:tentative="1">
+      <w:start w:val="1"/>
+      <w:numFmt w:val="lowerLetter"/>
+      <w:lvlText w:val="%8."/>
+      <w:lvlJc w:val="left"/>
+      <w:pPr>
+        <w:ind w:left="5760" w:hanging="360"/>
+      </w:pPr>
+    </w:lvl>
+    <w:lvl w:ilvl="8" w:tplc="0809001B" w:tentative="1">
+      <w:start w:val="1"/>
+      <w:numFmt w:val="lowerRoman"/>
+      <w:lvlText w:val="%9."/>
+      <w:lvlJc w:val="right"/>
+      <w:pPr>
+        <w:ind w:left="6480" w:hanging="180"/>
+      </w:pPr>
+    </w:lvl>
+  </w:abstractNum>
+  <w:abstractNum w:abstractNumId="1" w15:restartNumberingAfterBreak="0">
     <w:nsid w:val="40B066B8"/>
     <w:multiLevelType w:val="hybridMultilevel"/>
     <w:tmpl w:val="B6F8D840"/>
@@ -1352,7 +2000,7 @@
       </w:pPr>
     </w:lvl>
   </w:abstractNum>
-  <w:abstractNum w:abstractNumId="1" w15:restartNumberingAfterBreak="0">
+  <w:abstractNum w:abstractNumId="2" w15:restartNumberingAfterBreak="0">
     <w:nsid w:val="711D2EB6"/>
     <w:multiLevelType w:val="hybridMultilevel"/>
     <w:tmpl w:val="80B08234"/>
@@ -1465,7 +2113,7 @@
       </w:rPr>
     </w:lvl>
   </w:abstractNum>
-  <w:abstractNum w:abstractNumId="2" w15:restartNumberingAfterBreak="0">
+  <w:abstractNum w:abstractNumId="3" w15:restartNumberingAfterBreak="0">
     <w:nsid w:val="71DF443E"/>
     <w:multiLevelType w:val="hybridMultilevel"/>
     <w:tmpl w:val="A404B392"/>
@@ -1579,12 +2227,15 @@
     </w:lvl>
   </w:abstractNum>
   <w:num w:numId="1">
+    <w:abstractNumId w:val="3"/>
+  </w:num>
+  <w:num w:numId="2">
     <w:abstractNumId w:val="2"/>
   </w:num>
-  <w:num w:numId="2">
+  <w:num w:numId="3">
     <w:abstractNumId w:val="1"/>
   </w:num>
-  <w:num w:numId="3">
+  <w:num w:numId="4">
     <w:abstractNumId w:val="0"/>
   </w:num>
 </w:numbering>

</xml_diff>